<commit_message>
VIVA NORUEGA Y ESPAÑA!!!!!!!!!!!!!!!!!!!!!!!!!!!!!!!!!!!!!!!!!!!!!!!!!!!!!!!!!
</commit_message>
<xml_diff>
--- a/BASES DE DATOS/TEMA2/EJERCICIOS/EJERCICIO10/EJERCICIO 10.docx
+++ b/BASES DE DATOS/TEMA2/EJERCICIOS/EJERCICIO10/EJERCICIO 10.docx
@@ -55,11 +55,6 @@
         </w:rPr>
         <w:t xml:space="preserve">Una empresa ubicada en distintos edificios de distintos polígonos industriales desea registrar la distribución de sus departamentos. Un departamento puede estar distribuido en varios edificios. Del departamento tenemos su código, nombre y el número de empleados que lo integran. De los edificios sabemos su código, nombre, dirección y el número de despachos que tienen ocupados. En cada edificio (que está localizado en un polígono industrial, y del que se conoce su código, nombre y la ciudad en la que está situado) pueden ubicarse distintos departamentos. Cada polígono industrial tiene un solo edificio de la empresa. Debido a esto, se desea controlar el número de despachos que cada departamento tiene en cada edificio.</w:t>
       </w:r>
-      <w:r>
-        <w:rPr>
-          <w:rtl w:val="0"/>
-        </w:rPr>
-      </w:r>
     </w:p>
     <w:p>
       <w:pPr>
@@ -154,12 +149,12 @@
           <wp:inline distB="114300" distT="114300" distL="114300" distR="114300">
             <wp:extent cx="5731200" cy="2667000"/>
             <wp:effectExtent b="0" l="0" r="0" t="0"/>
-            <wp:docPr id="1" name="image2.png"/>
+            <wp:docPr id="2" name="image3.png"/>
             <a:graphic>
               <a:graphicData uri="http://schemas.openxmlformats.org/drawingml/2006/picture">
                 <pic:pic>
                   <pic:nvPicPr>
-                    <pic:cNvPr id="0" name="image2.png"/>
+                    <pic:cNvPr id="0" name="image3.png"/>
                     <pic:cNvPicPr preferRelativeResize="0"/>
                   </pic:nvPicPr>
                   <pic:blipFill>
@@ -227,8 +222,11 @@
       </w:pPr>
       <w:r>
         <w:rPr>
-          <w:rtl w:val="0"/>
-        </w:rPr>
+          <w:sz w:val="24"/>
+          <w:szCs w:val="24"/>
+          <w:rtl w:val="0"/>
+        </w:rPr>
+        <w:t xml:space="preserve">//Ciudad -&gt; tabla aparte.</w:t>
       </w:r>
     </w:p>
     <w:p>
@@ -241,8 +239,11 @@
       </w:pPr>
       <w:r>
         <w:rPr>
-          <w:rtl w:val="0"/>
-        </w:rPr>
+          <w:sz w:val="24"/>
+          <w:szCs w:val="24"/>
+          <w:rtl w:val="0"/>
+        </w:rPr>
+        <w:t xml:space="preserve">//NumDesOcu -&gt; añadir en E-R</w:t>
       </w:r>
     </w:p>
     <w:p>
@@ -443,12 +444,12 @@
           <wp:inline distB="114300" distT="114300" distL="114300" distR="114300">
             <wp:extent cx="5731200" cy="2260600"/>
             <wp:effectExtent b="0" l="0" r="0" t="0"/>
-            <wp:docPr id="3" name="image3.png"/>
+            <wp:docPr id="4" name="image1.png"/>
             <a:graphic>
               <a:graphicData uri="http://schemas.openxmlformats.org/drawingml/2006/picture">
                 <pic:pic>
                   <pic:nvPicPr>
-                    <pic:cNvPr id="0" name="image3.png"/>
+                    <pic:cNvPr id="0" name="image1.png"/>
                     <pic:cNvPicPr preferRelativeResize="0"/>
                   </pic:nvPicPr>
                   <pic:blipFill>
@@ -531,12 +532,12 @@
           <wp:inline distB="114300" distT="114300" distL="114300" distR="114300">
             <wp:extent cx="5119688" cy="4039621"/>
             <wp:effectExtent b="0" l="0" r="0" t="0"/>
-            <wp:docPr id="2" name="image1.png"/>
+            <wp:docPr id="3" name="image2.png"/>
             <a:graphic>
               <a:graphicData uri="http://schemas.openxmlformats.org/drawingml/2006/picture">
                 <pic:pic>
                   <pic:nvPicPr>
-                    <pic:cNvPr id="0" name="image1.png"/>
+                    <pic:cNvPr id="0" name="image2.png"/>
                     <pic:cNvPicPr preferRelativeResize="0"/>
                   </pic:nvPicPr>
                   <pic:blipFill>
@@ -2087,10 +2088,115 @@
         </w:rPr>
         <w:t xml:space="preserve">    (1, 1, 2); </w:t>
       </w:r>
-      <w:r>
-        <w:rPr>
-          <w:rtl w:val="0"/>
-        </w:rPr>
+    </w:p>
+    <w:p>
+      <w:pPr>
+        <w:widowControl w:val="0"/>
+        <w:tabs>
+          <w:tab w:val="left" w:leader="none" w:pos="1540"/>
+        </w:tabs>
+        <w:spacing w:line="275" w:lineRule="auto"/>
+        <w:ind w:left="1540" w:hanging="359.00000000000006"/>
+        <w:rPr>
+          <w:color w:val="00a933"/>
+          <w:sz w:val="24"/>
+          <w:szCs w:val="24"/>
+        </w:rPr>
+      </w:pPr>
+      <w:r>
+        <w:rPr>
+          <w:rtl w:val="0"/>
+        </w:rPr>
+      </w:r>
+    </w:p>
+    <w:p>
+      <w:pPr>
+        <w:widowControl w:val="0"/>
+        <w:tabs>
+          <w:tab w:val="left" w:leader="none" w:pos="1540"/>
+        </w:tabs>
+        <w:spacing w:line="275" w:lineRule="auto"/>
+        <w:ind w:left="820" w:hanging="359.00000000000006"/>
+        <w:jc w:val="both"/>
+        <w:rPr>
+          <w:sz w:val="24"/>
+          <w:szCs w:val="24"/>
+        </w:rPr>
+      </w:pPr>
+      <w:r>
+        <w:rPr>
+          <w:sz w:val="24"/>
+          <w:szCs w:val="24"/>
+          <w:rtl w:val="0"/>
+        </w:rPr>
+        <w:tab/>
+        <w:t xml:space="preserve">Si parto de la base de que al cliente le damos la tabla de polígono con muchos polígonos cargados, podemos utilizar el tipo de correspondencia 1-0. Polígono tiene la FK de edificio por lo tanto va a haber muchos nulos cada vez que un edificio no esté en un polígono determinado.</w:t>
+      </w:r>
+    </w:p>
+    <w:p>
+      <w:pPr>
+        <w:widowControl w:val="0"/>
+        <w:tabs>
+          <w:tab w:val="left" w:leader="none" w:pos="1540"/>
+        </w:tabs>
+        <w:spacing w:line="275" w:lineRule="auto"/>
+        <w:ind w:left="1540" w:hanging="359.00000000000006"/>
+        <w:rPr>
+          <w:sz w:val="24"/>
+          <w:szCs w:val="24"/>
+        </w:rPr>
+      </w:pPr>
+      <w:r>
+        <w:rPr>
+          <w:rtl w:val="0"/>
+        </w:rPr>
+      </w:r>
+      <w:r>
+        <w:drawing>
+          <wp:anchor allowOverlap="1" behindDoc="0" distB="114300" distT="114300" distL="114300" distR="114300" hidden="0" layoutInCell="1" locked="0" relativeHeight="0" simplePos="0">
+            <wp:simplePos x="0" y="0"/>
+            <wp:positionH relativeFrom="column">
+              <wp:posOffset>1152525</wp:posOffset>
+            </wp:positionH>
+            <wp:positionV relativeFrom="paragraph">
+              <wp:posOffset>209550</wp:posOffset>
+            </wp:positionV>
+            <wp:extent cx="3367088" cy="2506038"/>
+            <wp:effectExtent b="25400" l="25400" r="25400" t="25400"/>
+            <wp:wrapNone/>
+            <wp:docPr id="1" name="image4.jpg"/>
+            <a:graphic>
+              <a:graphicData uri="http://schemas.openxmlformats.org/drawingml/2006/picture">
+                <pic:pic>
+                  <pic:nvPicPr>
+                    <pic:cNvPr id="0" name="image4.jpg"/>
+                    <pic:cNvPicPr preferRelativeResize="0"/>
+                  </pic:nvPicPr>
+                  <pic:blipFill>
+                    <a:blip r:embed="rId9"/>
+                    <a:srcRect b="0" l="0" r="0" t="0"/>
+                    <a:stretch>
+                      <a:fillRect/>
+                    </a:stretch>
+                  </pic:blipFill>
+                  <pic:spPr>
+                    <a:xfrm>
+                      <a:off x="0" y="0"/>
+                      <a:ext cx="3367088" cy="2506038"/>
+                    </a:xfrm>
+                    <a:prstGeom prst="rect"/>
+                    <a:ln w="25400">
+                      <a:solidFill>
+                        <a:srgbClr val="000000"/>
+                      </a:solidFill>
+                      <a:prstDash val="solid"/>
+                    </a:ln>
+                  </pic:spPr>
+                </pic:pic>
+              </a:graphicData>
+            </a:graphic>
+          </wp:anchor>
+        </w:drawing>
       </w:r>
     </w:p>
     <w:sectPr>

</xml_diff>